<commit_message>
js variable dan type data
</commit_message>
<xml_diff>
--- a/bootcamp_qa_engineer2022/practice/tugas_practice.docx
+++ b/bootcamp_qa_engineer2022/practice/tugas_practice.docx
@@ -1053,6 +1053,638 @@
     </w:p>
     <w:p>
       <w:pPr>
+        <w:shd w:val="clear" w:color="auto" w:fill="282C34"/>
+        <w:spacing w:after="0" w:line="330" w:lineRule="atLeast"/>
+        <w:ind w:left="284"/>
+        <w:rPr>
+          <w:rFonts w:ascii="Consolas" w:eastAsia="Times New Roman" w:hAnsi="Consolas" w:cs="Times New Roman"/>
+          <w:color w:val="ABB2BF"/>
+          <w:sz w:val="24"/>
+          <w:szCs w:val="24"/>
+          <w:lang w:eastAsia="id-ID"/>
+        </w:rPr>
+      </w:pPr>
+      <w:r>
+        <w:rPr>
+          <w:rFonts w:ascii="Consolas" w:eastAsia="Times New Roman" w:hAnsi="Consolas" w:cs="Times New Roman"/>
+          <w:color w:val="C678DD"/>
+          <w:sz w:val="24"/>
+          <w:szCs w:val="24"/>
+          <w:lang w:eastAsia="id-ID"/>
+        </w:rPr>
+        <w:t>let</w:t>
+      </w:r>
+      <w:r>
+        <w:rPr>
+          <w:rFonts w:ascii="Consolas" w:eastAsia="Times New Roman" w:hAnsi="Consolas" w:cs="Times New Roman"/>
+          <w:color w:val="ABB2BF"/>
+          <w:sz w:val="24"/>
+          <w:szCs w:val="24"/>
+          <w:lang w:eastAsia="id-ID"/>
+        </w:rPr>
+        <w:t xml:space="preserve"> </w:t>
+      </w:r>
+      <w:r>
+        <w:rPr>
+          <w:rFonts w:ascii="Consolas" w:eastAsia="Times New Roman" w:hAnsi="Consolas" w:cs="Times New Roman"/>
+          <w:color w:val="E06C75"/>
+          <w:sz w:val="24"/>
+          <w:szCs w:val="24"/>
+          <w:lang w:eastAsia="id-ID"/>
+        </w:rPr>
+        <w:t>x</w:t>
+      </w:r>
+      <w:r>
+        <w:rPr>
+          <w:rFonts w:ascii="Consolas" w:eastAsia="Times New Roman" w:hAnsi="Consolas" w:cs="Times New Roman"/>
+          <w:color w:val="ABB2BF"/>
+          <w:sz w:val="24"/>
+          <w:szCs w:val="24"/>
+          <w:lang w:eastAsia="id-ID"/>
+        </w:rPr>
+        <w:t xml:space="preserve"> </w:t>
+      </w:r>
+      <w:r>
+        <w:rPr>
+          <w:rFonts w:ascii="Consolas" w:eastAsia="Times New Roman" w:hAnsi="Consolas" w:cs="Times New Roman"/>
+          <w:color w:val="56B6C2"/>
+          <w:sz w:val="24"/>
+          <w:szCs w:val="24"/>
+          <w:lang w:eastAsia="id-ID"/>
+        </w:rPr>
+        <w:t>=</w:t>
+      </w:r>
+      <w:r>
+        <w:rPr>
+          <w:rFonts w:ascii="Consolas" w:eastAsia="Times New Roman" w:hAnsi="Consolas" w:cs="Times New Roman"/>
+          <w:color w:val="ABB2BF"/>
+          <w:sz w:val="24"/>
+          <w:szCs w:val="24"/>
+          <w:lang w:eastAsia="id-ID"/>
+        </w:rPr>
+        <w:t xml:space="preserve"> </w:t>
+      </w:r>
+      <w:r>
+        <w:rPr>
+          <w:rFonts w:ascii="Consolas" w:eastAsia="Times New Roman" w:hAnsi="Consolas" w:cs="Times New Roman"/>
+          <w:color w:val="98C379"/>
+          <w:sz w:val="24"/>
+          <w:szCs w:val="24"/>
+          <w:lang w:eastAsia="id-ID"/>
+        </w:rPr>
+        <w:t>"10"</w:t>
+      </w:r>
+      <w:r>
+        <w:rPr>
+          <w:rFonts w:ascii="Consolas" w:eastAsia="Times New Roman" w:hAnsi="Consolas" w:cs="Times New Roman"/>
+          <w:color w:val="ABB2BF"/>
+          <w:sz w:val="24"/>
+          <w:szCs w:val="24"/>
+          <w:lang w:eastAsia="id-ID"/>
+        </w:rPr>
+        <w:t xml:space="preserve"> </w:t>
+      </w:r>
+      <w:r>
+        <w:rPr>
+          <w:rFonts w:ascii="Consolas" w:eastAsia="Times New Roman" w:hAnsi="Consolas" w:cs="Times New Roman"/>
+          <w:color w:val="56B6C2"/>
+          <w:sz w:val="24"/>
+          <w:szCs w:val="24"/>
+          <w:lang w:eastAsia="id-ID"/>
+        </w:rPr>
+        <w:t>+</w:t>
+      </w:r>
+      <w:r>
+        <w:rPr>
+          <w:rFonts w:ascii="Consolas" w:eastAsia="Times New Roman" w:hAnsi="Consolas" w:cs="Times New Roman"/>
+          <w:color w:val="ABB2BF"/>
+          <w:sz w:val="24"/>
+          <w:szCs w:val="24"/>
+          <w:lang w:eastAsia="id-ID"/>
+        </w:rPr>
+        <w:t xml:space="preserve"> </w:t>
+      </w:r>
+      <w:r>
+        <w:rPr>
+          <w:rFonts w:ascii="Consolas" w:eastAsia="Times New Roman" w:hAnsi="Consolas" w:cs="Times New Roman"/>
+          <w:color w:val="D19A66"/>
+          <w:sz w:val="24"/>
+          <w:szCs w:val="24"/>
+          <w:lang w:eastAsia="id-ID"/>
+        </w:rPr>
+        <w:t>10</w:t>
+      </w:r>
+      <w:r>
+        <w:rPr>
+          <w:rFonts w:ascii="Consolas" w:eastAsia="Times New Roman" w:hAnsi="Consolas" w:cs="Times New Roman"/>
+          <w:color w:val="ABB2BF"/>
+          <w:sz w:val="24"/>
+          <w:szCs w:val="24"/>
+          <w:lang w:eastAsia="id-ID"/>
+        </w:rPr>
+        <w:t xml:space="preserve"> </w:t>
+      </w:r>
+      <w:r>
+        <w:rPr>
+          <w:rFonts w:ascii="Consolas" w:eastAsia="Times New Roman" w:hAnsi="Consolas" w:cs="Times New Roman"/>
+          <w:color w:val="56B6C2"/>
+          <w:sz w:val="24"/>
+          <w:szCs w:val="24"/>
+          <w:lang w:eastAsia="id-ID"/>
+        </w:rPr>
+        <w:t>+</w:t>
+      </w:r>
+      <w:r>
+        <w:rPr>
+          <w:rFonts w:ascii="Consolas" w:eastAsia="Times New Roman" w:hAnsi="Consolas" w:cs="Times New Roman"/>
+          <w:color w:val="ABB2BF"/>
+          <w:sz w:val="24"/>
+          <w:szCs w:val="24"/>
+          <w:lang w:eastAsia="id-ID"/>
+        </w:rPr>
+        <w:t xml:space="preserve"> </w:t>
+      </w:r>
+      <w:r>
+        <w:rPr>
+          <w:rFonts w:ascii="Consolas" w:eastAsia="Times New Roman" w:hAnsi="Consolas" w:cs="Times New Roman"/>
+          <w:color w:val="D19A66"/>
+          <w:sz w:val="24"/>
+          <w:szCs w:val="24"/>
+          <w:lang w:eastAsia="id-ID"/>
+        </w:rPr>
+        <w:t>10</w:t>
+      </w:r>
+      <w:r>
+        <w:rPr>
+          <w:rFonts w:ascii="Consolas" w:eastAsia="Times New Roman" w:hAnsi="Consolas" w:cs="Times New Roman"/>
+          <w:color w:val="ABB2BF"/>
+          <w:sz w:val="24"/>
+          <w:szCs w:val="24"/>
+          <w:lang w:eastAsia="id-ID"/>
+        </w:rPr>
+        <w:t>;</w:t>
+      </w:r>
+    </w:p>
+    <w:p>
+      <w:pPr>
+        <w:shd w:val="clear" w:color="auto" w:fill="282C34"/>
+        <w:spacing w:after="0" w:line="330" w:lineRule="atLeast"/>
+        <w:ind w:left="284"/>
+        <w:rPr>
+          <w:rFonts w:ascii="Consolas" w:eastAsia="Times New Roman" w:hAnsi="Consolas" w:cs="Times New Roman"/>
+          <w:color w:val="ABB2BF"/>
+          <w:sz w:val="24"/>
+          <w:szCs w:val="24"/>
+          <w:lang w:eastAsia="id-ID"/>
+        </w:rPr>
+      </w:pPr>
+      <w:r>
+        <w:rPr>
+          <w:rFonts w:ascii="Consolas" w:eastAsia="Times New Roman" w:hAnsi="Consolas" w:cs="Times New Roman"/>
+          <w:color w:val="C678DD"/>
+          <w:sz w:val="24"/>
+          <w:szCs w:val="24"/>
+          <w:lang w:eastAsia="id-ID"/>
+        </w:rPr>
+        <w:t>let</w:t>
+      </w:r>
+      <w:r>
+        <w:rPr>
+          <w:rFonts w:ascii="Consolas" w:eastAsia="Times New Roman" w:hAnsi="Consolas" w:cs="Times New Roman"/>
+          <w:color w:val="ABB2BF"/>
+          <w:sz w:val="24"/>
+          <w:szCs w:val="24"/>
+          <w:lang w:eastAsia="id-ID"/>
+        </w:rPr>
+        <w:t xml:space="preserve"> </w:t>
+      </w:r>
+      <w:r>
+        <w:rPr>
+          <w:rFonts w:ascii="Consolas" w:eastAsia="Times New Roman" w:hAnsi="Consolas" w:cs="Times New Roman"/>
+          <w:color w:val="E06C75"/>
+          <w:sz w:val="24"/>
+          <w:szCs w:val="24"/>
+          <w:lang w:eastAsia="id-ID"/>
+        </w:rPr>
+        <w:t>y</w:t>
+      </w:r>
+      <w:r>
+        <w:rPr>
+          <w:rFonts w:ascii="Consolas" w:eastAsia="Times New Roman" w:hAnsi="Consolas" w:cs="Times New Roman"/>
+          <w:color w:val="ABB2BF"/>
+          <w:sz w:val="24"/>
+          <w:szCs w:val="24"/>
+          <w:lang w:eastAsia="id-ID"/>
+        </w:rPr>
+        <w:t xml:space="preserve"> </w:t>
+      </w:r>
+      <w:r>
+        <w:rPr>
+          <w:rFonts w:ascii="Consolas" w:eastAsia="Times New Roman" w:hAnsi="Consolas" w:cs="Times New Roman"/>
+          <w:color w:val="56B6C2"/>
+          <w:sz w:val="24"/>
+          <w:szCs w:val="24"/>
+          <w:lang w:eastAsia="id-ID"/>
+        </w:rPr>
+        <w:t>=</w:t>
+      </w:r>
+      <w:r>
+        <w:rPr>
+          <w:rFonts w:ascii="Consolas" w:eastAsia="Times New Roman" w:hAnsi="Consolas" w:cs="Times New Roman"/>
+          <w:color w:val="ABB2BF"/>
+          <w:sz w:val="24"/>
+          <w:szCs w:val="24"/>
+          <w:lang w:eastAsia="id-ID"/>
+        </w:rPr>
+        <w:t xml:space="preserve"> </w:t>
+      </w:r>
+      <w:r>
+        <w:rPr>
+          <w:rFonts w:ascii="Consolas" w:eastAsia="Times New Roman" w:hAnsi="Consolas" w:cs="Times New Roman"/>
+          <w:color w:val="D19A66"/>
+          <w:sz w:val="24"/>
+          <w:szCs w:val="24"/>
+          <w:lang w:eastAsia="id-ID"/>
+        </w:rPr>
+        <w:t>10</w:t>
+      </w:r>
+      <w:r>
+        <w:rPr>
+          <w:rFonts w:ascii="Consolas" w:eastAsia="Times New Roman" w:hAnsi="Consolas" w:cs="Times New Roman"/>
+          <w:color w:val="ABB2BF"/>
+          <w:sz w:val="24"/>
+          <w:szCs w:val="24"/>
+          <w:lang w:eastAsia="id-ID"/>
+        </w:rPr>
+        <w:t xml:space="preserve"> </w:t>
+      </w:r>
+      <w:r>
+        <w:rPr>
+          <w:rFonts w:ascii="Consolas" w:eastAsia="Times New Roman" w:hAnsi="Consolas" w:cs="Times New Roman"/>
+          <w:color w:val="56B6C2"/>
+          <w:sz w:val="24"/>
+          <w:szCs w:val="24"/>
+          <w:lang w:eastAsia="id-ID"/>
+        </w:rPr>
+        <w:t>+</w:t>
+      </w:r>
+      <w:r>
+        <w:rPr>
+          <w:rFonts w:ascii="Consolas" w:eastAsia="Times New Roman" w:hAnsi="Consolas" w:cs="Times New Roman"/>
+          <w:color w:val="ABB2BF"/>
+          <w:sz w:val="24"/>
+          <w:szCs w:val="24"/>
+          <w:lang w:eastAsia="id-ID"/>
+        </w:rPr>
+        <w:t xml:space="preserve"> </w:t>
+      </w:r>
+      <w:r>
+        <w:rPr>
+          <w:rFonts w:ascii="Consolas" w:eastAsia="Times New Roman" w:hAnsi="Consolas" w:cs="Times New Roman"/>
+          <w:color w:val="D19A66"/>
+          <w:sz w:val="24"/>
+          <w:szCs w:val="24"/>
+          <w:lang w:eastAsia="id-ID"/>
+        </w:rPr>
+        <w:t>10</w:t>
+      </w:r>
+      <w:r>
+        <w:rPr>
+          <w:rFonts w:ascii="Consolas" w:eastAsia="Times New Roman" w:hAnsi="Consolas" w:cs="Times New Roman"/>
+          <w:color w:val="ABB2BF"/>
+          <w:sz w:val="24"/>
+          <w:szCs w:val="24"/>
+          <w:lang w:eastAsia="id-ID"/>
+        </w:rPr>
+        <w:t xml:space="preserve"> </w:t>
+      </w:r>
+      <w:r>
+        <w:rPr>
+          <w:rFonts w:ascii="Consolas" w:eastAsia="Times New Roman" w:hAnsi="Consolas" w:cs="Times New Roman"/>
+          <w:color w:val="56B6C2"/>
+          <w:sz w:val="24"/>
+          <w:szCs w:val="24"/>
+          <w:lang w:eastAsia="id-ID"/>
+        </w:rPr>
+        <w:t>+</w:t>
+      </w:r>
+      <w:r>
+        <w:rPr>
+          <w:rFonts w:ascii="Consolas" w:eastAsia="Times New Roman" w:hAnsi="Consolas" w:cs="Times New Roman"/>
+          <w:color w:val="ABB2BF"/>
+          <w:sz w:val="24"/>
+          <w:szCs w:val="24"/>
+          <w:lang w:eastAsia="id-ID"/>
+        </w:rPr>
+        <w:t xml:space="preserve"> </w:t>
+      </w:r>
+      <w:r>
+        <w:rPr>
+          <w:rFonts w:ascii="Consolas" w:eastAsia="Times New Roman" w:hAnsi="Consolas" w:cs="Times New Roman"/>
+          <w:color w:val="98C379"/>
+          <w:sz w:val="24"/>
+          <w:szCs w:val="24"/>
+          <w:lang w:eastAsia="id-ID"/>
+        </w:rPr>
+        <w:t>"10"</w:t>
+      </w:r>
+      <w:r>
+        <w:rPr>
+          <w:rFonts w:ascii="Consolas" w:eastAsia="Times New Roman" w:hAnsi="Consolas" w:cs="Times New Roman"/>
+          <w:color w:val="ABB2BF"/>
+          <w:sz w:val="24"/>
+          <w:szCs w:val="24"/>
+          <w:lang w:eastAsia="id-ID"/>
+        </w:rPr>
+        <w:t>;</w:t>
+      </w:r>
+    </w:p>
+    <w:p>
+      <w:pPr>
+        <w:shd w:val="clear" w:color="auto" w:fill="282C34"/>
+        <w:spacing w:after="0" w:line="330" w:lineRule="atLeast"/>
+        <w:ind w:left="284"/>
+        <w:rPr>
+          <w:rFonts w:ascii="Consolas" w:eastAsia="Times New Roman" w:hAnsi="Consolas" w:cs="Times New Roman"/>
+          <w:color w:val="ABB2BF"/>
+          <w:sz w:val="24"/>
+          <w:szCs w:val="24"/>
+          <w:lang w:eastAsia="id-ID"/>
+        </w:rPr>
+      </w:pPr>
+    </w:p>
+    <w:p>
+      <w:pPr>
+        <w:shd w:val="clear" w:color="auto" w:fill="282C34"/>
+        <w:spacing w:after="0" w:line="330" w:lineRule="atLeast"/>
+        <w:ind w:left="284"/>
+        <w:rPr>
+          <w:rFonts w:ascii="Consolas" w:eastAsia="Times New Roman" w:hAnsi="Consolas" w:cs="Times New Roman"/>
+          <w:color w:val="ABB2BF"/>
+          <w:sz w:val="24"/>
+          <w:szCs w:val="24"/>
+          <w:lang w:eastAsia="id-ID"/>
+        </w:rPr>
+      </w:pPr>
+      <w:r>
+        <w:rPr>
+          <w:rFonts w:ascii="Consolas" w:eastAsia="Times New Roman" w:hAnsi="Consolas" w:cs="Times New Roman"/>
+          <w:color w:val="E06C75"/>
+          <w:sz w:val="24"/>
+          <w:szCs w:val="24"/>
+          <w:lang w:eastAsia="id-ID"/>
+        </w:rPr>
+        <w:t>console</w:t>
+      </w:r>
+      <w:r>
+        <w:rPr>
+          <w:rFonts w:ascii="Consolas" w:eastAsia="Times New Roman" w:hAnsi="Consolas" w:cs="Times New Roman"/>
+          <w:color w:val="ABB2BF"/>
+          <w:sz w:val="24"/>
+          <w:szCs w:val="24"/>
+          <w:lang w:eastAsia="id-ID"/>
+        </w:rPr>
+        <w:t>.</w:t>
+      </w:r>
+      <w:r>
+        <w:rPr>
+          <w:rFonts w:ascii="Consolas" w:eastAsia="Times New Roman" w:hAnsi="Consolas" w:cs="Times New Roman"/>
+          <w:color w:val="61AFEF"/>
+          <w:sz w:val="24"/>
+          <w:szCs w:val="24"/>
+          <w:lang w:eastAsia="id-ID"/>
+        </w:rPr>
+        <w:t>log</w:t>
+      </w:r>
+      <w:r>
+        <w:rPr>
+          <w:rFonts w:ascii="Consolas" w:eastAsia="Times New Roman" w:hAnsi="Consolas" w:cs="Times New Roman"/>
+          <w:color w:val="ABB2BF"/>
+          <w:sz w:val="24"/>
+          <w:szCs w:val="24"/>
+          <w:lang w:eastAsia="id-ID"/>
+        </w:rPr>
+        <w:t>(</w:t>
+      </w:r>
+      <w:r>
+        <w:rPr>
+          <w:rFonts w:ascii="Consolas" w:eastAsia="Times New Roman" w:hAnsi="Consolas" w:cs="Times New Roman"/>
+          <w:color w:val="E06C75"/>
+          <w:sz w:val="24"/>
+          <w:szCs w:val="24"/>
+          <w:lang w:eastAsia="id-ID"/>
+        </w:rPr>
+        <w:t>x</w:t>
+      </w:r>
+      <w:r>
+        <w:rPr>
+          <w:rFonts w:ascii="Consolas" w:eastAsia="Times New Roman" w:hAnsi="Consolas" w:cs="Times New Roman"/>
+          <w:color w:val="ABB2BF"/>
+          <w:sz w:val="24"/>
+          <w:szCs w:val="24"/>
+          <w:lang w:eastAsia="id-ID"/>
+        </w:rPr>
+        <w:t>);</w:t>
+      </w:r>
+    </w:p>
+    <w:p>
+      <w:pPr>
+        <w:shd w:val="clear" w:color="auto" w:fill="282C34"/>
+        <w:spacing w:after="0" w:line="330" w:lineRule="atLeast"/>
+        <w:ind w:left="284"/>
+        <w:rPr>
+          <w:rFonts w:ascii="Consolas" w:eastAsia="Times New Roman" w:hAnsi="Consolas" w:cs="Times New Roman"/>
+          <w:color w:val="ABB2BF"/>
+          <w:sz w:val="24"/>
+          <w:szCs w:val="24"/>
+          <w:lang w:eastAsia="id-ID"/>
+        </w:rPr>
+      </w:pPr>
+      <w:r>
+        <w:rPr>
+          <w:rFonts w:ascii="Consolas" w:eastAsia="Times New Roman" w:hAnsi="Consolas" w:cs="Times New Roman"/>
+          <w:color w:val="E06C75"/>
+          <w:sz w:val="24"/>
+          <w:szCs w:val="24"/>
+          <w:lang w:eastAsia="id-ID"/>
+        </w:rPr>
+        <w:t>console</w:t>
+      </w:r>
+      <w:r>
+        <w:rPr>
+          <w:rFonts w:ascii="Consolas" w:eastAsia="Times New Roman" w:hAnsi="Consolas" w:cs="Times New Roman"/>
+          <w:color w:val="ABB2BF"/>
+          <w:sz w:val="24"/>
+          <w:szCs w:val="24"/>
+          <w:lang w:eastAsia="id-ID"/>
+        </w:rPr>
+        <w:t>.</w:t>
+      </w:r>
+      <w:r>
+        <w:rPr>
+          <w:rFonts w:ascii="Consolas" w:eastAsia="Times New Roman" w:hAnsi="Consolas" w:cs="Times New Roman"/>
+          <w:color w:val="61AFEF"/>
+          <w:sz w:val="24"/>
+          <w:szCs w:val="24"/>
+          <w:lang w:eastAsia="id-ID"/>
+        </w:rPr>
+        <w:t>log</w:t>
+      </w:r>
+      <w:r>
+        <w:rPr>
+          <w:rFonts w:ascii="Consolas" w:eastAsia="Times New Roman" w:hAnsi="Consolas" w:cs="Times New Roman"/>
+          <w:color w:val="ABB2BF"/>
+          <w:sz w:val="24"/>
+          <w:szCs w:val="24"/>
+          <w:lang w:eastAsia="id-ID"/>
+        </w:rPr>
+        <w:t>(</w:t>
+      </w:r>
+      <w:r>
+        <w:rPr>
+          <w:rFonts w:ascii="Consolas" w:eastAsia="Times New Roman" w:hAnsi="Consolas" w:cs="Times New Roman"/>
+          <w:color w:val="E06C75"/>
+          <w:sz w:val="24"/>
+          <w:szCs w:val="24"/>
+          <w:lang w:eastAsia="id-ID"/>
+        </w:rPr>
+        <w:t>y</w:t>
+      </w:r>
+      <w:r>
+        <w:rPr>
+          <w:rFonts w:ascii="Consolas" w:eastAsia="Times New Roman" w:hAnsi="Consolas" w:cs="Times New Roman"/>
+          <w:color w:val="ABB2BF"/>
+          <w:sz w:val="24"/>
+          <w:szCs w:val="24"/>
+          <w:lang w:eastAsia="id-ID"/>
+        </w:rPr>
+        <w:t>);</w:t>
+      </w:r>
+    </w:p>
+    <w:p>
+      <w:pPr>
+        <w:pStyle w:val="ListParagraph"/>
+        <w:ind w:left="284"/>
+        <w:rPr>
+          <w:rFonts w:ascii="Arial" w:hAnsi="Arial" w:cs="Arial"/>
+          <w:sz w:val="24"/>
+          <w:szCs w:val="24"/>
+          <w:lang w:val="en-US"/>
+        </w:rPr>
+      </w:pPr>
+      <w:r>
+        <w:rPr>
+          <w:rFonts w:ascii="Arial" w:hAnsi="Arial" w:cs="Arial"/>
+          <w:sz w:val="24"/>
+          <w:szCs w:val="24"/>
+          <w:lang w:val="en-US"/>
+        </w:rPr>
+        <w:t>output :</w:t>
+      </w:r>
+    </w:p>
+    <w:p>
+      <w:pPr>
+        <w:pStyle w:val="ListParagraph"/>
+        <w:ind w:left="284"/>
+        <w:rPr>
+          <w:rFonts w:ascii="Arial" w:hAnsi="Arial" w:cs="Arial"/>
+          <w:sz w:val="24"/>
+          <w:szCs w:val="24"/>
+          <w:lang w:val="en-US"/>
+        </w:rPr>
+      </w:pPr>
+      <w:r>
+        <w:rPr>
+          <w:noProof/>
+        </w:rPr>
+        <w:drawing>
+          <wp:inline distT="0" distB="0" distL="0" distR="0" wp14:anchorId="20B1F8C5" wp14:editId="4351FD50">
+            <wp:extent cx="5554980" cy="1273837"/>
+            <wp:effectExtent l="0" t="0" r="7620" b="2540"/>
+            <wp:docPr id="3" name="Picture 3"/>
+            <wp:cNvGraphicFramePr>
+              <a:graphicFrameLocks xmlns:a="http://schemas.openxmlformats.org/drawingml/2006/main" noChangeAspect="1"/>
+            </wp:cNvGraphicFramePr>
+            <a:graphic xmlns:a="http://schemas.openxmlformats.org/drawingml/2006/main">
+              <a:graphicData uri="http://schemas.openxmlformats.org/drawingml/2006/picture">
+                <pic:pic xmlns:pic="http://schemas.openxmlformats.org/drawingml/2006/picture">
+                  <pic:nvPicPr>
+                    <pic:cNvPr id="1" name=""/>
+                    <pic:cNvPicPr/>
+                  </pic:nvPicPr>
+                  <pic:blipFill rotWithShape="1">
+                    <a:blip r:embed="rId7"/>
+                    <a:srcRect t="65472" r="43763" b="11601"/>
+                    <a:stretch/>
+                  </pic:blipFill>
+                  <pic:spPr bwMode="auto">
+                    <a:xfrm>
+                      <a:off x="0" y="0"/>
+                      <a:ext cx="5608676" cy="1286150"/>
+                    </a:xfrm>
+                    <a:prstGeom prst="rect">
+                      <a:avLst/>
+                    </a:prstGeom>
+                    <a:ln>
+                      <a:noFill/>
+                    </a:ln>
+                    <a:extLst>
+                      <a:ext uri="{53640926-AAD7-44D8-BBD7-CCE9431645EC}">
+                        <a14:shadowObscured xmlns:a14="http://schemas.microsoft.com/office/drawing/2010/main"/>
+                      </a:ext>
+                    </a:extLst>
+                  </pic:spPr>
+                </pic:pic>
+              </a:graphicData>
+            </a:graphic>
+          </wp:inline>
+        </w:drawing>
+      </w:r>
+    </w:p>
+    <w:p>
+      <w:pPr>
+        <w:pStyle w:val="ListParagraph"/>
+        <w:ind w:left="284"/>
+        <w:rPr>
+          <w:rFonts w:ascii="Arial" w:hAnsi="Arial" w:cs="Arial"/>
+          <w:sz w:val="24"/>
+          <w:szCs w:val="24"/>
+          <w:lang w:val="en-US"/>
+        </w:rPr>
+      </w:pPr>
+      <w:r>
+        <w:rPr>
+          <w:rFonts w:ascii="Arial" w:hAnsi="Arial" w:cs="Arial"/>
+          <w:sz w:val="24"/>
+          <w:szCs w:val="24"/>
+          <w:lang w:val="en-US"/>
+        </w:rPr>
+        <w:t>Kenapa x bernilai 101010?, karena string + integer1 + integer2 = string (1010) + integer2 (10) = string (101010)</w:t>
+      </w:r>
+    </w:p>
+    <w:p>
+      <w:pPr>
+        <w:pStyle w:val="ListParagraph"/>
+        <w:ind w:left="284"/>
+        <w:rPr>
+          <w:rFonts w:ascii="Arial" w:hAnsi="Arial" w:cs="Arial"/>
+          <w:sz w:val="24"/>
+          <w:szCs w:val="24"/>
+          <w:lang w:val="en-US"/>
+        </w:rPr>
+      </w:pPr>
+      <w:r>
+        <w:rPr>
+          <w:rFonts w:ascii="Arial" w:hAnsi="Arial" w:cs="Arial"/>
+          <w:sz w:val="24"/>
+          <w:szCs w:val="24"/>
+          <w:lang w:val="en-US"/>
+        </w:rPr>
+        <w:t>Sedangkan y bernilai 2010 karena integer1 + integer2 + string = integer (20) + string (10) = string (2010)</w:t>
+      </w:r>
+    </w:p>
+    <w:p>
+      <w:pPr>
         <w:pStyle w:val="ListParagraph"/>
         <w:ind w:left="284"/>
         <w:rPr>
@@ -1126,6 +1758,840 @@
           <w:lang w:val="en-US"/>
         </w:rPr>
         <w:t>tanda comment?</w:t>
+      </w:r>
+    </w:p>
+    <w:p>
+      <w:pPr>
+        <w:shd w:val="clear" w:color="auto" w:fill="282C34"/>
+        <w:spacing w:after="0" w:line="330" w:lineRule="atLeast"/>
+        <w:ind w:left="284"/>
+        <w:rPr>
+          <w:rFonts w:ascii="Consolas" w:eastAsia="Times New Roman" w:hAnsi="Consolas" w:cs="Times New Roman"/>
+          <w:color w:val="ABB2BF"/>
+          <w:sz w:val="24"/>
+          <w:szCs w:val="24"/>
+          <w:lang w:eastAsia="id-ID"/>
+        </w:rPr>
+      </w:pPr>
+      <w:r>
+        <w:rPr>
+          <w:rFonts w:ascii="Consolas" w:eastAsia="Times New Roman" w:hAnsi="Consolas" w:cs="Times New Roman"/>
+          <w:color w:val="C678DD"/>
+          <w:sz w:val="24"/>
+          <w:szCs w:val="24"/>
+          <w:lang w:eastAsia="id-ID"/>
+        </w:rPr>
+        <w:t>let</w:t>
+      </w:r>
+      <w:r>
+        <w:rPr>
+          <w:rFonts w:ascii="Consolas" w:eastAsia="Times New Roman" w:hAnsi="Consolas" w:cs="Times New Roman"/>
+          <w:color w:val="ABB2BF"/>
+          <w:sz w:val="24"/>
+          <w:szCs w:val="24"/>
+          <w:lang w:eastAsia="id-ID"/>
+        </w:rPr>
+        <w:t xml:space="preserve"> </w:t>
+      </w:r>
+      <w:r>
+        <w:rPr>
+          <w:rFonts w:ascii="Consolas" w:eastAsia="Times New Roman" w:hAnsi="Consolas" w:cs="Times New Roman"/>
+          <w:color w:val="E06C75"/>
+          <w:sz w:val="24"/>
+          <w:szCs w:val="24"/>
+          <w:lang w:eastAsia="id-ID"/>
+        </w:rPr>
+        <w:t>length</w:t>
+      </w:r>
+      <w:r>
+        <w:rPr>
+          <w:rFonts w:ascii="Consolas" w:eastAsia="Times New Roman" w:hAnsi="Consolas" w:cs="Times New Roman"/>
+          <w:color w:val="ABB2BF"/>
+          <w:sz w:val="24"/>
+          <w:szCs w:val="24"/>
+          <w:lang w:eastAsia="id-ID"/>
+        </w:rPr>
+        <w:t xml:space="preserve"> </w:t>
+      </w:r>
+      <w:r>
+        <w:rPr>
+          <w:rFonts w:ascii="Consolas" w:eastAsia="Times New Roman" w:hAnsi="Consolas" w:cs="Times New Roman"/>
+          <w:color w:val="56B6C2"/>
+          <w:sz w:val="24"/>
+          <w:szCs w:val="24"/>
+          <w:lang w:eastAsia="id-ID"/>
+        </w:rPr>
+        <w:t>=</w:t>
+      </w:r>
+      <w:r>
+        <w:rPr>
+          <w:rFonts w:ascii="Consolas" w:eastAsia="Times New Roman" w:hAnsi="Consolas" w:cs="Times New Roman"/>
+          <w:color w:val="ABB2BF"/>
+          <w:sz w:val="24"/>
+          <w:szCs w:val="24"/>
+          <w:lang w:eastAsia="id-ID"/>
+        </w:rPr>
+        <w:t xml:space="preserve"> </w:t>
+      </w:r>
+      <w:r>
+        <w:rPr>
+          <w:rFonts w:ascii="Consolas" w:eastAsia="Times New Roman" w:hAnsi="Consolas" w:cs="Times New Roman"/>
+          <w:color w:val="D19A66"/>
+          <w:sz w:val="24"/>
+          <w:szCs w:val="24"/>
+          <w:lang w:eastAsia="id-ID"/>
+        </w:rPr>
+        <w:t>16</w:t>
+      </w:r>
+      <w:r>
+        <w:rPr>
+          <w:rFonts w:ascii="Consolas" w:eastAsia="Times New Roman" w:hAnsi="Consolas" w:cs="Times New Roman"/>
+          <w:color w:val="ABB2BF"/>
+          <w:sz w:val="24"/>
+          <w:szCs w:val="24"/>
+          <w:lang w:eastAsia="id-ID"/>
+        </w:rPr>
+        <w:t xml:space="preserve">; </w:t>
+      </w:r>
+      <w:r>
+        <w:rPr>
+          <w:rFonts w:ascii="Consolas" w:eastAsia="Times New Roman" w:hAnsi="Consolas" w:cs="Times New Roman"/>
+          <w:i/>
+          <w:iCs/>
+          <w:color w:val="7F848E"/>
+          <w:sz w:val="24"/>
+          <w:szCs w:val="24"/>
+          <w:lang w:eastAsia="id-ID"/>
+        </w:rPr>
+        <w:t>// number</w:t>
+      </w:r>
+    </w:p>
+    <w:p>
+      <w:pPr>
+        <w:shd w:val="clear" w:color="auto" w:fill="282C34"/>
+        <w:spacing w:after="0" w:line="330" w:lineRule="atLeast"/>
+        <w:ind w:left="284"/>
+        <w:rPr>
+          <w:rFonts w:ascii="Consolas" w:eastAsia="Times New Roman" w:hAnsi="Consolas" w:cs="Times New Roman"/>
+          <w:color w:val="ABB2BF"/>
+          <w:sz w:val="24"/>
+          <w:szCs w:val="24"/>
+          <w:lang w:eastAsia="id-ID"/>
+        </w:rPr>
+      </w:pPr>
+    </w:p>
+    <w:p>
+      <w:pPr>
+        <w:shd w:val="clear" w:color="auto" w:fill="282C34"/>
+        <w:spacing w:after="0" w:line="330" w:lineRule="atLeast"/>
+        <w:ind w:left="284"/>
+        <w:rPr>
+          <w:rFonts w:ascii="Consolas" w:eastAsia="Times New Roman" w:hAnsi="Consolas" w:cs="Times New Roman"/>
+          <w:color w:val="ABB2BF"/>
+          <w:sz w:val="24"/>
+          <w:szCs w:val="24"/>
+          <w:lang w:eastAsia="id-ID"/>
+        </w:rPr>
+      </w:pPr>
+      <w:r>
+        <w:rPr>
+          <w:rFonts w:ascii="Consolas" w:eastAsia="Times New Roman" w:hAnsi="Consolas" w:cs="Times New Roman"/>
+          <w:color w:val="C678DD"/>
+          <w:sz w:val="24"/>
+          <w:szCs w:val="24"/>
+          <w:lang w:eastAsia="id-ID"/>
+        </w:rPr>
+        <w:t>let</w:t>
+      </w:r>
+      <w:r>
+        <w:rPr>
+          <w:rFonts w:ascii="Consolas" w:eastAsia="Times New Roman" w:hAnsi="Consolas" w:cs="Times New Roman"/>
+          <w:color w:val="ABB2BF"/>
+          <w:sz w:val="24"/>
+          <w:szCs w:val="24"/>
+          <w:lang w:eastAsia="id-ID"/>
+        </w:rPr>
+        <w:t xml:space="preserve"> </w:t>
+      </w:r>
+      <w:r>
+        <w:rPr>
+          <w:rFonts w:ascii="Consolas" w:eastAsia="Times New Roman" w:hAnsi="Consolas" w:cs="Times New Roman"/>
+          <w:color w:val="E06C75"/>
+          <w:sz w:val="24"/>
+          <w:szCs w:val="24"/>
+          <w:lang w:eastAsia="id-ID"/>
+        </w:rPr>
+        <w:t>lastName</w:t>
+      </w:r>
+      <w:r>
+        <w:rPr>
+          <w:rFonts w:ascii="Consolas" w:eastAsia="Times New Roman" w:hAnsi="Consolas" w:cs="Times New Roman"/>
+          <w:color w:val="ABB2BF"/>
+          <w:sz w:val="24"/>
+          <w:szCs w:val="24"/>
+          <w:lang w:eastAsia="id-ID"/>
+        </w:rPr>
+        <w:t xml:space="preserve"> </w:t>
+      </w:r>
+      <w:r>
+        <w:rPr>
+          <w:rFonts w:ascii="Consolas" w:eastAsia="Times New Roman" w:hAnsi="Consolas" w:cs="Times New Roman"/>
+          <w:color w:val="56B6C2"/>
+          <w:sz w:val="24"/>
+          <w:szCs w:val="24"/>
+          <w:lang w:eastAsia="id-ID"/>
+        </w:rPr>
+        <w:t>=</w:t>
+      </w:r>
+      <w:r>
+        <w:rPr>
+          <w:rFonts w:ascii="Consolas" w:eastAsia="Times New Roman" w:hAnsi="Consolas" w:cs="Times New Roman"/>
+          <w:color w:val="ABB2BF"/>
+          <w:sz w:val="24"/>
+          <w:szCs w:val="24"/>
+          <w:lang w:eastAsia="id-ID"/>
+        </w:rPr>
+        <w:t xml:space="preserve"> </w:t>
+      </w:r>
+      <w:r>
+        <w:rPr>
+          <w:rFonts w:ascii="Consolas" w:eastAsia="Times New Roman" w:hAnsi="Consolas" w:cs="Times New Roman"/>
+          <w:color w:val="98C379"/>
+          <w:sz w:val="24"/>
+          <w:szCs w:val="24"/>
+          <w:lang w:eastAsia="id-ID"/>
+        </w:rPr>
+        <w:t>"Johnson"</w:t>
+      </w:r>
+      <w:r>
+        <w:rPr>
+          <w:rFonts w:ascii="Consolas" w:eastAsia="Times New Roman" w:hAnsi="Consolas" w:cs="Times New Roman"/>
+          <w:color w:val="ABB2BF"/>
+          <w:sz w:val="24"/>
+          <w:szCs w:val="24"/>
+          <w:lang w:eastAsia="id-ID"/>
+        </w:rPr>
+        <w:t xml:space="preserve">; </w:t>
+      </w:r>
+      <w:r>
+        <w:rPr>
+          <w:rFonts w:ascii="Consolas" w:eastAsia="Times New Roman" w:hAnsi="Consolas" w:cs="Times New Roman"/>
+          <w:i/>
+          <w:iCs/>
+          <w:color w:val="7F848E"/>
+          <w:sz w:val="24"/>
+          <w:szCs w:val="24"/>
+          <w:lang w:eastAsia="id-ID"/>
+        </w:rPr>
+        <w:t>// string</w:t>
+      </w:r>
+    </w:p>
+    <w:p>
+      <w:pPr>
+        <w:shd w:val="clear" w:color="auto" w:fill="282C34"/>
+        <w:spacing w:after="0" w:line="330" w:lineRule="atLeast"/>
+        <w:ind w:left="284"/>
+        <w:rPr>
+          <w:rFonts w:ascii="Consolas" w:eastAsia="Times New Roman" w:hAnsi="Consolas" w:cs="Times New Roman"/>
+          <w:color w:val="ABB2BF"/>
+          <w:sz w:val="24"/>
+          <w:szCs w:val="24"/>
+          <w:lang w:eastAsia="id-ID"/>
+        </w:rPr>
+      </w:pPr>
+    </w:p>
+    <w:p>
+      <w:pPr>
+        <w:shd w:val="clear" w:color="auto" w:fill="282C34"/>
+        <w:spacing w:after="0" w:line="330" w:lineRule="atLeast"/>
+        <w:ind w:left="284"/>
+        <w:rPr>
+          <w:rFonts w:ascii="Consolas" w:eastAsia="Times New Roman" w:hAnsi="Consolas" w:cs="Times New Roman"/>
+          <w:color w:val="ABB2BF"/>
+          <w:sz w:val="24"/>
+          <w:szCs w:val="24"/>
+          <w:lang w:eastAsia="id-ID"/>
+        </w:rPr>
+      </w:pPr>
+      <w:r>
+        <w:rPr>
+          <w:rFonts w:ascii="Consolas" w:eastAsia="Times New Roman" w:hAnsi="Consolas" w:cs="Times New Roman"/>
+          <w:color w:val="C678DD"/>
+          <w:sz w:val="24"/>
+          <w:szCs w:val="24"/>
+          <w:lang w:eastAsia="id-ID"/>
+        </w:rPr>
+        <w:t>const</w:t>
+      </w:r>
+      <w:r>
+        <w:rPr>
+          <w:rFonts w:ascii="Consolas" w:eastAsia="Times New Roman" w:hAnsi="Consolas" w:cs="Times New Roman"/>
+          <w:color w:val="ABB2BF"/>
+          <w:sz w:val="24"/>
+          <w:szCs w:val="24"/>
+          <w:lang w:eastAsia="id-ID"/>
+        </w:rPr>
+        <w:t xml:space="preserve"> </w:t>
+      </w:r>
+      <w:r>
+        <w:rPr>
+          <w:rFonts w:ascii="Consolas" w:eastAsia="Times New Roman" w:hAnsi="Consolas" w:cs="Times New Roman"/>
+          <w:color w:val="E5C07B"/>
+          <w:sz w:val="24"/>
+          <w:szCs w:val="24"/>
+          <w:lang w:eastAsia="id-ID"/>
+        </w:rPr>
+        <w:t>x</w:t>
+      </w:r>
+      <w:r>
+        <w:rPr>
+          <w:rFonts w:ascii="Consolas" w:eastAsia="Times New Roman" w:hAnsi="Consolas" w:cs="Times New Roman"/>
+          <w:color w:val="ABB2BF"/>
+          <w:sz w:val="24"/>
+          <w:szCs w:val="24"/>
+          <w:lang w:eastAsia="id-ID"/>
+        </w:rPr>
+        <w:t xml:space="preserve"> </w:t>
+      </w:r>
+      <w:r>
+        <w:rPr>
+          <w:rFonts w:ascii="Consolas" w:eastAsia="Times New Roman" w:hAnsi="Consolas" w:cs="Times New Roman"/>
+          <w:color w:val="56B6C2"/>
+          <w:sz w:val="24"/>
+          <w:szCs w:val="24"/>
+          <w:lang w:eastAsia="id-ID"/>
+        </w:rPr>
+        <w:t>=</w:t>
+      </w:r>
+      <w:r>
+        <w:rPr>
+          <w:rFonts w:ascii="Consolas" w:eastAsia="Times New Roman" w:hAnsi="Consolas" w:cs="Times New Roman"/>
+          <w:color w:val="ABB2BF"/>
+          <w:sz w:val="24"/>
+          <w:szCs w:val="24"/>
+          <w:lang w:eastAsia="id-ID"/>
+        </w:rPr>
+        <w:t xml:space="preserve"> {</w:t>
+      </w:r>
+    </w:p>
+    <w:p>
+      <w:pPr>
+        <w:shd w:val="clear" w:color="auto" w:fill="282C34"/>
+        <w:spacing w:after="0" w:line="330" w:lineRule="atLeast"/>
+        <w:ind w:left="284"/>
+        <w:rPr>
+          <w:rFonts w:ascii="Consolas" w:eastAsia="Times New Roman" w:hAnsi="Consolas" w:cs="Times New Roman"/>
+          <w:color w:val="ABB2BF"/>
+          <w:sz w:val="24"/>
+          <w:szCs w:val="24"/>
+          <w:lang w:eastAsia="id-ID"/>
+        </w:rPr>
+      </w:pPr>
+      <w:r>
+        <w:rPr>
+          <w:rFonts w:ascii="Consolas" w:eastAsia="Times New Roman" w:hAnsi="Consolas" w:cs="Times New Roman"/>
+          <w:color w:val="ABB2BF"/>
+          <w:sz w:val="24"/>
+          <w:szCs w:val="24"/>
+          <w:lang w:eastAsia="id-ID"/>
+        </w:rPr>
+        <w:t>   </w:t>
+      </w:r>
+      <w:r>
+        <w:rPr>
+          <w:rFonts w:ascii="Consolas" w:eastAsia="Times New Roman" w:hAnsi="Consolas" w:cs="Times New Roman"/>
+          <w:color w:val="E06C75"/>
+          <w:sz w:val="24"/>
+          <w:szCs w:val="24"/>
+          <w:lang w:eastAsia="id-ID"/>
+        </w:rPr>
+        <w:t>firstName</w:t>
+      </w:r>
+      <w:r>
+        <w:rPr>
+          <w:rFonts w:ascii="Consolas" w:eastAsia="Times New Roman" w:hAnsi="Consolas" w:cs="Times New Roman"/>
+          <w:color w:val="ABB2BF"/>
+          <w:sz w:val="24"/>
+          <w:szCs w:val="24"/>
+          <w:lang w:eastAsia="id-ID"/>
+        </w:rPr>
+        <w:t xml:space="preserve">: </w:t>
+      </w:r>
+      <w:r>
+        <w:rPr>
+          <w:rFonts w:ascii="Consolas" w:eastAsia="Times New Roman" w:hAnsi="Consolas" w:cs="Times New Roman"/>
+          <w:color w:val="98C379"/>
+          <w:sz w:val="24"/>
+          <w:szCs w:val="24"/>
+          <w:lang w:eastAsia="id-ID"/>
+        </w:rPr>
+        <w:t>"John"</w:t>
+      </w:r>
+      <w:r>
+        <w:rPr>
+          <w:rFonts w:ascii="Consolas" w:eastAsia="Times New Roman" w:hAnsi="Consolas" w:cs="Times New Roman"/>
+          <w:color w:val="ABB2BF"/>
+          <w:sz w:val="24"/>
+          <w:szCs w:val="24"/>
+          <w:lang w:eastAsia="id-ID"/>
+        </w:rPr>
+        <w:t>,</w:t>
+      </w:r>
+    </w:p>
+    <w:p>
+      <w:pPr>
+        <w:shd w:val="clear" w:color="auto" w:fill="282C34"/>
+        <w:spacing w:after="0" w:line="330" w:lineRule="atLeast"/>
+        <w:ind w:left="284"/>
+        <w:rPr>
+          <w:rFonts w:ascii="Consolas" w:eastAsia="Times New Roman" w:hAnsi="Consolas" w:cs="Times New Roman"/>
+          <w:color w:val="ABB2BF"/>
+          <w:sz w:val="24"/>
+          <w:szCs w:val="24"/>
+          <w:lang w:eastAsia="id-ID"/>
+        </w:rPr>
+      </w:pPr>
+      <w:r>
+        <w:rPr>
+          <w:rFonts w:ascii="Consolas" w:eastAsia="Times New Roman" w:hAnsi="Consolas" w:cs="Times New Roman"/>
+          <w:color w:val="ABB2BF"/>
+          <w:sz w:val="24"/>
+          <w:szCs w:val="24"/>
+          <w:lang w:eastAsia="id-ID"/>
+        </w:rPr>
+        <w:t>   </w:t>
+      </w:r>
+      <w:r>
+        <w:rPr>
+          <w:rFonts w:ascii="Consolas" w:eastAsia="Times New Roman" w:hAnsi="Consolas" w:cs="Times New Roman"/>
+          <w:color w:val="E06C75"/>
+          <w:sz w:val="24"/>
+          <w:szCs w:val="24"/>
+          <w:lang w:eastAsia="id-ID"/>
+        </w:rPr>
+        <w:t>lastName</w:t>
+      </w:r>
+      <w:r>
+        <w:rPr>
+          <w:rFonts w:ascii="Consolas" w:eastAsia="Times New Roman" w:hAnsi="Consolas" w:cs="Times New Roman"/>
+          <w:color w:val="ABB2BF"/>
+          <w:sz w:val="24"/>
+          <w:szCs w:val="24"/>
+          <w:lang w:eastAsia="id-ID"/>
+        </w:rPr>
+        <w:t xml:space="preserve">: </w:t>
+      </w:r>
+      <w:r>
+        <w:rPr>
+          <w:rFonts w:ascii="Consolas" w:eastAsia="Times New Roman" w:hAnsi="Consolas" w:cs="Times New Roman"/>
+          <w:color w:val="98C379"/>
+          <w:sz w:val="24"/>
+          <w:szCs w:val="24"/>
+          <w:lang w:eastAsia="id-ID"/>
+        </w:rPr>
+        <w:t>"Doe"</w:t>
+      </w:r>
+    </w:p>
+    <w:p>
+      <w:pPr>
+        <w:shd w:val="clear" w:color="auto" w:fill="282C34"/>
+        <w:spacing w:after="0" w:line="330" w:lineRule="atLeast"/>
+        <w:ind w:left="284"/>
+        <w:rPr>
+          <w:rFonts w:ascii="Consolas" w:eastAsia="Times New Roman" w:hAnsi="Consolas" w:cs="Times New Roman"/>
+          <w:color w:val="ABB2BF"/>
+          <w:sz w:val="24"/>
+          <w:szCs w:val="24"/>
+          <w:lang w:eastAsia="id-ID"/>
+        </w:rPr>
+      </w:pPr>
+      <w:r>
+        <w:rPr>
+          <w:rFonts w:ascii="Consolas" w:eastAsia="Times New Roman" w:hAnsi="Consolas" w:cs="Times New Roman"/>
+          <w:color w:val="ABB2BF"/>
+          <w:sz w:val="24"/>
+          <w:szCs w:val="24"/>
+          <w:lang w:eastAsia="id-ID"/>
+        </w:rPr>
+        <w:t xml:space="preserve">}; </w:t>
+      </w:r>
+      <w:r>
+        <w:rPr>
+          <w:rFonts w:ascii="Consolas" w:eastAsia="Times New Roman" w:hAnsi="Consolas" w:cs="Times New Roman"/>
+          <w:i/>
+          <w:iCs/>
+          <w:color w:val="7F848E"/>
+          <w:sz w:val="24"/>
+          <w:szCs w:val="24"/>
+          <w:lang w:eastAsia="id-ID"/>
+        </w:rPr>
+        <w:t>// object</w:t>
+      </w:r>
+    </w:p>
+    <w:p>
+      <w:pPr>
+        <w:shd w:val="clear" w:color="auto" w:fill="282C34"/>
+        <w:spacing w:after="0" w:line="330" w:lineRule="atLeast"/>
+        <w:ind w:left="284"/>
+        <w:rPr>
+          <w:rFonts w:ascii="Consolas" w:eastAsia="Times New Roman" w:hAnsi="Consolas" w:cs="Times New Roman"/>
+          <w:color w:val="ABB2BF"/>
+          <w:sz w:val="24"/>
+          <w:szCs w:val="24"/>
+          <w:lang w:eastAsia="id-ID"/>
+        </w:rPr>
+      </w:pPr>
+    </w:p>
+    <w:p>
+      <w:pPr>
+        <w:shd w:val="clear" w:color="auto" w:fill="282C34"/>
+        <w:spacing w:after="0" w:line="330" w:lineRule="atLeast"/>
+        <w:ind w:left="284"/>
+        <w:rPr>
+          <w:rFonts w:ascii="Consolas" w:eastAsia="Times New Roman" w:hAnsi="Consolas" w:cs="Times New Roman"/>
+          <w:color w:val="ABB2BF"/>
+          <w:sz w:val="24"/>
+          <w:szCs w:val="24"/>
+          <w:lang w:eastAsia="id-ID"/>
+        </w:rPr>
+      </w:pPr>
+      <w:r>
+        <w:rPr>
+          <w:rFonts w:ascii="Consolas" w:eastAsia="Times New Roman" w:hAnsi="Consolas" w:cs="Times New Roman"/>
+          <w:color w:val="E06C75"/>
+          <w:sz w:val="24"/>
+          <w:szCs w:val="24"/>
+          <w:lang w:eastAsia="id-ID"/>
+        </w:rPr>
+        <w:t>console</w:t>
+      </w:r>
+      <w:r>
+        <w:rPr>
+          <w:rFonts w:ascii="Consolas" w:eastAsia="Times New Roman" w:hAnsi="Consolas" w:cs="Times New Roman"/>
+          <w:color w:val="ABB2BF"/>
+          <w:sz w:val="24"/>
+          <w:szCs w:val="24"/>
+          <w:lang w:eastAsia="id-ID"/>
+        </w:rPr>
+        <w:t>.</w:t>
+      </w:r>
+      <w:r>
+        <w:rPr>
+          <w:rFonts w:ascii="Consolas" w:eastAsia="Times New Roman" w:hAnsi="Consolas" w:cs="Times New Roman"/>
+          <w:color w:val="61AFEF"/>
+          <w:sz w:val="24"/>
+          <w:szCs w:val="24"/>
+          <w:lang w:eastAsia="id-ID"/>
+        </w:rPr>
+        <w:t>log</w:t>
+      </w:r>
+      <w:r>
+        <w:rPr>
+          <w:rFonts w:ascii="Consolas" w:eastAsia="Times New Roman" w:hAnsi="Consolas" w:cs="Times New Roman"/>
+          <w:color w:val="ABB2BF"/>
+          <w:sz w:val="24"/>
+          <w:szCs w:val="24"/>
+          <w:lang w:eastAsia="id-ID"/>
+        </w:rPr>
+        <w:t>(</w:t>
+      </w:r>
+      <w:r>
+        <w:rPr>
+          <w:rFonts w:ascii="Consolas" w:eastAsia="Times New Roman" w:hAnsi="Consolas" w:cs="Times New Roman"/>
+          <w:color w:val="C678DD"/>
+          <w:sz w:val="24"/>
+          <w:szCs w:val="24"/>
+          <w:lang w:eastAsia="id-ID"/>
+        </w:rPr>
+        <w:t>typeof</w:t>
+      </w:r>
+      <w:r>
+        <w:rPr>
+          <w:rFonts w:ascii="Consolas" w:eastAsia="Times New Roman" w:hAnsi="Consolas" w:cs="Times New Roman"/>
+          <w:color w:val="ABB2BF"/>
+          <w:sz w:val="24"/>
+          <w:szCs w:val="24"/>
+          <w:lang w:eastAsia="id-ID"/>
+        </w:rPr>
+        <w:t xml:space="preserve"> </w:t>
+      </w:r>
+      <w:r>
+        <w:rPr>
+          <w:rFonts w:ascii="Consolas" w:eastAsia="Times New Roman" w:hAnsi="Consolas" w:cs="Times New Roman"/>
+          <w:color w:val="E06C75"/>
+          <w:sz w:val="24"/>
+          <w:szCs w:val="24"/>
+          <w:lang w:eastAsia="id-ID"/>
+        </w:rPr>
+        <w:t>length</w:t>
+      </w:r>
+      <w:r>
+        <w:rPr>
+          <w:rFonts w:ascii="Consolas" w:eastAsia="Times New Roman" w:hAnsi="Consolas" w:cs="Times New Roman"/>
+          <w:color w:val="ABB2BF"/>
+          <w:sz w:val="24"/>
+          <w:szCs w:val="24"/>
+          <w:lang w:eastAsia="id-ID"/>
+        </w:rPr>
+        <w:t>);</w:t>
+      </w:r>
+    </w:p>
+    <w:p>
+      <w:pPr>
+        <w:shd w:val="clear" w:color="auto" w:fill="282C34"/>
+        <w:spacing w:after="0" w:line="330" w:lineRule="atLeast"/>
+        <w:ind w:left="284"/>
+        <w:rPr>
+          <w:rFonts w:ascii="Consolas" w:eastAsia="Times New Roman" w:hAnsi="Consolas" w:cs="Times New Roman"/>
+          <w:color w:val="ABB2BF"/>
+          <w:sz w:val="24"/>
+          <w:szCs w:val="24"/>
+          <w:lang w:eastAsia="id-ID"/>
+        </w:rPr>
+      </w:pPr>
+      <w:r>
+        <w:rPr>
+          <w:rFonts w:ascii="Consolas" w:eastAsia="Times New Roman" w:hAnsi="Consolas" w:cs="Times New Roman"/>
+          <w:color w:val="E06C75"/>
+          <w:sz w:val="24"/>
+          <w:szCs w:val="24"/>
+          <w:lang w:eastAsia="id-ID"/>
+        </w:rPr>
+        <w:t>console</w:t>
+      </w:r>
+      <w:r>
+        <w:rPr>
+          <w:rFonts w:ascii="Consolas" w:eastAsia="Times New Roman" w:hAnsi="Consolas" w:cs="Times New Roman"/>
+          <w:color w:val="ABB2BF"/>
+          <w:sz w:val="24"/>
+          <w:szCs w:val="24"/>
+          <w:lang w:eastAsia="id-ID"/>
+        </w:rPr>
+        <w:t>.</w:t>
+      </w:r>
+      <w:r>
+        <w:rPr>
+          <w:rFonts w:ascii="Consolas" w:eastAsia="Times New Roman" w:hAnsi="Consolas" w:cs="Times New Roman"/>
+          <w:color w:val="61AFEF"/>
+          <w:sz w:val="24"/>
+          <w:szCs w:val="24"/>
+          <w:lang w:eastAsia="id-ID"/>
+        </w:rPr>
+        <w:t>log</w:t>
+      </w:r>
+      <w:r>
+        <w:rPr>
+          <w:rFonts w:ascii="Consolas" w:eastAsia="Times New Roman" w:hAnsi="Consolas" w:cs="Times New Roman"/>
+          <w:color w:val="ABB2BF"/>
+          <w:sz w:val="24"/>
+          <w:szCs w:val="24"/>
+          <w:lang w:eastAsia="id-ID"/>
+        </w:rPr>
+        <w:t>(</w:t>
+      </w:r>
+      <w:r>
+        <w:rPr>
+          <w:rFonts w:ascii="Consolas" w:eastAsia="Times New Roman" w:hAnsi="Consolas" w:cs="Times New Roman"/>
+          <w:color w:val="C678DD"/>
+          <w:sz w:val="24"/>
+          <w:szCs w:val="24"/>
+          <w:lang w:eastAsia="id-ID"/>
+        </w:rPr>
+        <w:t>typeof</w:t>
+      </w:r>
+      <w:r>
+        <w:rPr>
+          <w:rFonts w:ascii="Consolas" w:eastAsia="Times New Roman" w:hAnsi="Consolas" w:cs="Times New Roman"/>
+          <w:color w:val="ABB2BF"/>
+          <w:sz w:val="24"/>
+          <w:szCs w:val="24"/>
+          <w:lang w:eastAsia="id-ID"/>
+        </w:rPr>
+        <w:t xml:space="preserve"> </w:t>
+      </w:r>
+      <w:r>
+        <w:rPr>
+          <w:rFonts w:ascii="Consolas" w:eastAsia="Times New Roman" w:hAnsi="Consolas" w:cs="Times New Roman"/>
+          <w:color w:val="E06C75"/>
+          <w:sz w:val="24"/>
+          <w:szCs w:val="24"/>
+          <w:lang w:eastAsia="id-ID"/>
+        </w:rPr>
+        <w:t>lastName</w:t>
+      </w:r>
+      <w:r>
+        <w:rPr>
+          <w:rFonts w:ascii="Consolas" w:eastAsia="Times New Roman" w:hAnsi="Consolas" w:cs="Times New Roman"/>
+          <w:color w:val="ABB2BF"/>
+          <w:sz w:val="24"/>
+          <w:szCs w:val="24"/>
+          <w:lang w:eastAsia="id-ID"/>
+        </w:rPr>
+        <w:t>);</w:t>
+      </w:r>
+    </w:p>
+    <w:p>
+      <w:pPr>
+        <w:shd w:val="clear" w:color="auto" w:fill="282C34"/>
+        <w:spacing w:after="0" w:line="330" w:lineRule="atLeast"/>
+        <w:ind w:left="284"/>
+        <w:rPr>
+          <w:rFonts w:ascii="Consolas" w:eastAsia="Times New Roman" w:hAnsi="Consolas" w:cs="Times New Roman"/>
+          <w:color w:val="ABB2BF"/>
+          <w:sz w:val="24"/>
+          <w:szCs w:val="24"/>
+          <w:lang w:eastAsia="id-ID"/>
+        </w:rPr>
+      </w:pPr>
+      <w:r>
+        <w:rPr>
+          <w:rFonts w:ascii="Consolas" w:eastAsia="Times New Roman" w:hAnsi="Consolas" w:cs="Times New Roman"/>
+          <w:color w:val="E06C75"/>
+          <w:sz w:val="24"/>
+          <w:szCs w:val="24"/>
+          <w:lang w:eastAsia="id-ID"/>
+        </w:rPr>
+        <w:t>console</w:t>
+      </w:r>
+      <w:r>
+        <w:rPr>
+          <w:rFonts w:ascii="Consolas" w:eastAsia="Times New Roman" w:hAnsi="Consolas" w:cs="Times New Roman"/>
+          <w:color w:val="ABB2BF"/>
+          <w:sz w:val="24"/>
+          <w:szCs w:val="24"/>
+          <w:lang w:eastAsia="id-ID"/>
+        </w:rPr>
+        <w:t>.</w:t>
+      </w:r>
+      <w:r>
+        <w:rPr>
+          <w:rFonts w:ascii="Consolas" w:eastAsia="Times New Roman" w:hAnsi="Consolas" w:cs="Times New Roman"/>
+          <w:color w:val="61AFEF"/>
+          <w:sz w:val="24"/>
+          <w:szCs w:val="24"/>
+          <w:lang w:eastAsia="id-ID"/>
+        </w:rPr>
+        <w:t>log</w:t>
+      </w:r>
+      <w:r>
+        <w:rPr>
+          <w:rFonts w:ascii="Consolas" w:eastAsia="Times New Roman" w:hAnsi="Consolas" w:cs="Times New Roman"/>
+          <w:color w:val="ABB2BF"/>
+          <w:sz w:val="24"/>
+          <w:szCs w:val="24"/>
+          <w:lang w:eastAsia="id-ID"/>
+        </w:rPr>
+        <w:t>(</w:t>
+      </w:r>
+      <w:r>
+        <w:rPr>
+          <w:rFonts w:ascii="Consolas" w:eastAsia="Times New Roman" w:hAnsi="Consolas" w:cs="Times New Roman"/>
+          <w:color w:val="C678DD"/>
+          <w:sz w:val="24"/>
+          <w:szCs w:val="24"/>
+          <w:lang w:eastAsia="id-ID"/>
+        </w:rPr>
+        <w:t>typeof</w:t>
+      </w:r>
+      <w:r>
+        <w:rPr>
+          <w:rFonts w:ascii="Consolas" w:eastAsia="Times New Roman" w:hAnsi="Consolas" w:cs="Times New Roman"/>
+          <w:color w:val="ABB2BF"/>
+          <w:sz w:val="24"/>
+          <w:szCs w:val="24"/>
+          <w:lang w:eastAsia="id-ID"/>
+        </w:rPr>
+        <w:t xml:space="preserve"> </w:t>
+      </w:r>
+      <w:r>
+        <w:rPr>
+          <w:rFonts w:ascii="Consolas" w:eastAsia="Times New Roman" w:hAnsi="Consolas" w:cs="Times New Roman"/>
+          <w:color w:val="E5C07B"/>
+          <w:sz w:val="24"/>
+          <w:szCs w:val="24"/>
+          <w:lang w:eastAsia="id-ID"/>
+        </w:rPr>
+        <w:t>x</w:t>
+      </w:r>
+      <w:r>
+        <w:rPr>
+          <w:rFonts w:ascii="Consolas" w:eastAsia="Times New Roman" w:hAnsi="Consolas" w:cs="Times New Roman"/>
+          <w:color w:val="ABB2BF"/>
+          <w:sz w:val="24"/>
+          <w:szCs w:val="24"/>
+          <w:lang w:eastAsia="id-ID"/>
+        </w:rPr>
+        <w:t>);</w:t>
+      </w:r>
+    </w:p>
+    <w:p>
+      <w:pPr>
+        <w:spacing w:after="0"/>
+        <w:rPr>
+          <w:rFonts w:ascii="Arial" w:hAnsi="Arial" w:cs="Arial"/>
+          <w:sz w:val="24"/>
+          <w:szCs w:val="24"/>
+          <w:lang w:val="en-US"/>
+        </w:rPr>
+      </w:pPr>
+    </w:p>
+    <w:p>
+      <w:pPr>
+        <w:spacing w:after="0"/>
+        <w:ind w:firstLine="284"/>
+        <w:rPr>
+          <w:rFonts w:ascii="Arial" w:hAnsi="Arial" w:cs="Arial"/>
+          <w:sz w:val="24"/>
+          <w:szCs w:val="24"/>
+          <w:lang w:val="en-US"/>
+        </w:rPr>
+      </w:pPr>
+      <w:r>
+        <w:rPr>
+          <w:noProof/>
+        </w:rPr>
+        <w:drawing>
+          <wp:inline distT="0" distB="0" distL="0" distR="0" wp14:anchorId="3783D6F4" wp14:editId="2DCDEFAF">
+            <wp:extent cx="5643237" cy="1760220"/>
+            <wp:effectExtent l="0" t="0" r="0" b="0"/>
+            <wp:docPr id="5" name="Picture 5"/>
+            <wp:cNvGraphicFramePr>
+              <a:graphicFrameLocks xmlns:a="http://schemas.openxmlformats.org/drawingml/2006/main" noChangeAspect="1"/>
+            </wp:cNvGraphicFramePr>
+            <a:graphic xmlns:a="http://schemas.openxmlformats.org/drawingml/2006/main">
+              <a:graphicData uri="http://schemas.openxmlformats.org/drawingml/2006/picture">
+                <pic:pic xmlns:pic="http://schemas.openxmlformats.org/drawingml/2006/picture">
+                  <pic:nvPicPr>
+                    <pic:cNvPr id="1" name=""/>
+                    <pic:cNvPicPr/>
+                  </pic:nvPicPr>
+                  <pic:blipFill rotWithShape="1">
+                    <a:blip r:embed="rId8"/>
+                    <a:srcRect l="1" t="66181" r="39013"/>
+                    <a:stretch/>
+                  </pic:blipFill>
+                  <pic:spPr bwMode="auto">
+                    <a:xfrm>
+                      <a:off x="0" y="0"/>
+                      <a:ext cx="5729726" cy="1787197"/>
+                    </a:xfrm>
+                    <a:prstGeom prst="rect">
+                      <a:avLst/>
+                    </a:prstGeom>
+                    <a:ln>
+                      <a:noFill/>
+                    </a:ln>
+                    <a:extLst>
+                      <a:ext uri="{53640926-AAD7-44D8-BBD7-CCE9431645EC}">
+                        <a14:shadowObscured xmlns:a14="http://schemas.microsoft.com/office/drawing/2010/main"/>
+                      </a:ext>
+                    </a:extLst>
+                  </pic:spPr>
+                </pic:pic>
+              </a:graphicData>
+            </a:graphic>
+          </wp:inline>
+        </w:drawing>
       </w:r>
     </w:p>
     <w:p>

</xml_diff>